<commit_message>
Cambios en descripcion de cu de Verificar Vigencia Usuario
</commit_message>
<xml_diff>
--- a/VerificarVigenciaUsuario.docx
+++ b/VerificarVigenciaUsuario.docx
@@ -332,7 +332,14 @@
                 <w:sz w:val="20"/>
                 <w:szCs w:val="20"/>
               </w:rPr>
-              <w:t>revisa periódicamente la vigencia de los usuarios y la modifica en caso de encontrar alguno que no debería estar vigente.</w:t>
+              <w:t>revisa periódicamente la vigencia de los us</w:t>
+            </w:r>
+            <w:r>
+              <w:rPr>
+                <w:sz w:val="20"/>
+                <w:szCs w:val="20"/>
+              </w:rPr>
+              <w:t>uarios para dar de abaja a los que se haya asociado un acta de defunción</w:t>
             </w:r>
           </w:p>
         </w:tc>
@@ -406,7 +413,6 @@
             </w:pPr>
             <w:r>
               <w:rPr>
-                <w:b/>
                 <w:sz w:val="20"/>
                 <w:szCs w:val="20"/>
               </w:rPr>
@@ -566,7 +572,6 @@
           </w:tcPr>
           <w:p>
             <w:pPr>
-              <w:ind w:left="40"/>
               <w:rPr>
                 <w:sz w:val="20"/>
                 <w:szCs w:val="20"/>
@@ -585,6 +590,13 @@
                 <w:szCs w:val="20"/>
               </w:rPr>
               <w:t>s[]</w:t>
+            </w:r>
+            <w:r>
+              <w:rPr>
+                <w:sz w:val="20"/>
+                <w:szCs w:val="20"/>
+              </w:rPr>
+              <w:t>.DNI</w:t>
             </w:r>
           </w:p>
         </w:tc>
@@ -667,7 +679,44 @@
                 <w:sz w:val="20"/>
                 <w:szCs w:val="20"/>
               </w:rPr>
-              <w:t>Usuarios con DNI cargado</w:t>
+              <w:t xml:space="preserve">Instancias </w:t>
+            </w:r>
+            <w:proofErr w:type="spellStart"/>
+            <w:r>
+              <w:rPr>
+                <w:sz w:val="20"/>
+                <w:szCs w:val="20"/>
+              </w:rPr>
+              <w:t>Usuario</w:t>
+            </w:r>
+            <w:r>
+              <w:rPr>
+                <w:sz w:val="20"/>
+                <w:szCs w:val="20"/>
+              </w:rPr>
+              <w:t>.</w:t>
+            </w:r>
+            <w:r>
+              <w:rPr>
+                <w:sz w:val="20"/>
+                <w:szCs w:val="20"/>
+              </w:rPr>
+              <w:t>UsuarioEstado</w:t>
+            </w:r>
+            <w:r>
+              <w:rPr>
+                <w:sz w:val="20"/>
+                <w:szCs w:val="20"/>
+              </w:rPr>
+              <w:t>.EstadoUsuario.descripcion</w:t>
+            </w:r>
+            <w:proofErr w:type="spellEnd"/>
+            <w:r>
+              <w:rPr>
+                <w:sz w:val="20"/>
+                <w:szCs w:val="20"/>
+              </w:rPr>
+              <w:t xml:space="preserve"> = “Registrado” o “Vigente”</w:t>
             </w:r>
           </w:p>
         </w:tc>
@@ -751,7 +800,14 @@
                 <w:sz w:val="20"/>
                 <w:szCs w:val="20"/>
               </w:rPr>
-              <w:t>UsuarioEstado</w:t>
+              <w:t>Usuario.UsuarioEstado.EstadoUsuario.</w:t>
+            </w:r>
+            <w:r>
+              <w:rPr>
+                <w:sz w:val="20"/>
+                <w:szCs w:val="20"/>
+              </w:rPr>
+              <w:t>nombreEstadoUsuario</w:t>
             </w:r>
             <w:proofErr w:type="spellEnd"/>
             <w:r>
@@ -759,31 +815,88 @@
                 <w:sz w:val="20"/>
                 <w:szCs w:val="20"/>
               </w:rPr>
-              <w:t xml:space="preserve"> = inhabilitado o</w:t>
-            </w:r>
-          </w:p>
-          <w:p>
-            <w:pPr>
-              <w:rPr>
-                <w:sz w:val="20"/>
-                <w:szCs w:val="20"/>
-              </w:rPr>
-            </w:pPr>
+              <w:t xml:space="preserve"> </w:t>
+            </w:r>
+            <w:r>
+              <w:rPr>
+                <w:sz w:val="20"/>
+                <w:szCs w:val="20"/>
+              </w:rPr>
+              <w:t xml:space="preserve">= </w:t>
+            </w:r>
+            <w:r>
+              <w:rPr>
+                <w:sz w:val="20"/>
+                <w:szCs w:val="20"/>
+              </w:rPr>
+              <w:t>“</w:t>
+            </w:r>
+            <w:r>
+              <w:rPr>
+                <w:sz w:val="20"/>
+                <w:szCs w:val="20"/>
+              </w:rPr>
+              <w:t>inhabilitado</w:t>
+            </w:r>
+            <w:r>
+              <w:rPr>
+                <w:sz w:val="20"/>
+                <w:szCs w:val="20"/>
+              </w:rPr>
+              <w:t>”</w:t>
+            </w:r>
+            <w:r>
+              <w:rPr>
+                <w:sz w:val="20"/>
+                <w:szCs w:val="20"/>
+              </w:rPr>
+              <w:t xml:space="preserve"> </w:t>
+            </w:r>
+            <w:r>
+              <w:rPr>
+                <w:sz w:val="20"/>
+                <w:szCs w:val="20"/>
+              </w:rPr>
+              <w:t xml:space="preserve">y </w:t>
+            </w:r>
             <w:proofErr w:type="spellStart"/>
             <w:r>
               <w:rPr>
                 <w:sz w:val="20"/>
                 <w:szCs w:val="20"/>
               </w:rPr>
-              <w:t>UsuarioEstado</w:t>
+              <w:t>Usuario.EstadoUsuario.</w:t>
+            </w:r>
+            <w:r>
+              <w:rPr>
+                <w:sz w:val="18"/>
+                <w:szCs w:val="18"/>
+              </w:rPr>
+              <w:t>fechaEstadoUsuario</w:t>
             </w:r>
             <w:proofErr w:type="spellEnd"/>
             <w:r>
               <w:rPr>
-                <w:sz w:val="20"/>
-                <w:szCs w:val="20"/>
-              </w:rPr>
-              <w:t xml:space="preserve"> = vigente</w:t>
+                <w:sz w:val="18"/>
+                <w:szCs w:val="18"/>
+              </w:rPr>
+              <w:t xml:space="preserve"> =  </w:t>
+            </w:r>
+            <w:proofErr w:type="spellStart"/>
+            <w:r>
+              <w:rPr>
+                <w:sz w:val="18"/>
+                <w:szCs w:val="18"/>
+              </w:rPr>
+              <w:t>fechaSistema</w:t>
+            </w:r>
+            <w:proofErr w:type="spellEnd"/>
+            <w:r>
+              <w:rPr>
+                <w:sz w:val="20"/>
+                <w:szCs w:val="20"/>
+              </w:rPr>
+              <w:t xml:space="preserve">. </w:t>
             </w:r>
           </w:p>
         </w:tc>
@@ -955,7 +1068,7 @@
                 <w:sz w:val="18"/>
                 <w:szCs w:val="18"/>
               </w:rPr>
-              <w:t xml:space="preserve">  al webservice del Registro Civil  para saber si las personas vinculadas a sus usuarios </w:t>
+              <w:t xml:space="preserve">  al </w:t>
             </w:r>
             <w:proofErr w:type="spellStart"/>
             <w:r>
@@ -963,7 +1076,7 @@
                 <w:sz w:val="18"/>
                 <w:szCs w:val="18"/>
               </w:rPr>
-              <w:t>estan</w:t>
+              <w:t>webservice</w:t>
             </w:r>
             <w:proofErr w:type="spellEnd"/>
             <w:r>
@@ -971,7 +1084,7 @@
                 <w:sz w:val="18"/>
                 <w:szCs w:val="18"/>
               </w:rPr>
-              <w:t xml:space="preserve"> fallecidas o no.</w:t>
+              <w:t xml:space="preserve"> del Registro Civil  </w:t>
             </w:r>
           </w:p>
         </w:tc>
@@ -995,6 +1108,108 @@
             <w:pPr>
               <w:ind w:left="40"/>
             </w:pPr>
+          </w:p>
+        </w:tc>
+      </w:tr>
+      <w:tr>
+        <w:trPr>
+          <w:trHeight w:val="460"/>
+        </w:trPr>
+        <w:tc>
+          <w:tcPr>
+            <w:tcW w:w="3825" w:type="dxa"/>
+            <w:tcBorders>
+              <w:left w:val="single" w:sz="8" w:space="0" w:color="000000"/>
+              <w:bottom w:val="single" w:sz="8" w:space="0" w:color="000000"/>
+              <w:right w:val="single" w:sz="8" w:space="0" w:color="000000"/>
+            </w:tcBorders>
+            <w:tcMar>
+              <w:top w:w="40" w:type="dxa"/>
+              <w:left w:w="40" w:type="dxa"/>
+              <w:bottom w:w="40" w:type="dxa"/>
+              <w:right w:w="40" w:type="dxa"/>
+            </w:tcMar>
+            <w:vAlign w:val="bottom"/>
+          </w:tcPr>
+          <w:p>
+            <w:pPr>
+              <w:rPr>
+                <w:sz w:val="18"/>
+                <w:szCs w:val="18"/>
+              </w:rPr>
+            </w:pPr>
+          </w:p>
+        </w:tc>
+        <w:tc>
+          <w:tcPr>
+            <w:tcW w:w="5199" w:type="dxa"/>
+            <w:gridSpan w:val="2"/>
+            <w:tcBorders>
+              <w:bottom w:val="single" w:sz="8" w:space="0" w:color="000000"/>
+              <w:right w:val="single" w:sz="8" w:space="0" w:color="000000"/>
+            </w:tcBorders>
+            <w:tcMar>
+              <w:top w:w="40" w:type="dxa"/>
+              <w:left w:w="40" w:type="dxa"/>
+              <w:bottom w:w="40" w:type="dxa"/>
+              <w:right w:w="40" w:type="dxa"/>
+            </w:tcMar>
+            <w:vAlign w:val="bottom"/>
+          </w:tcPr>
+          <w:p>
+            <w:pPr>
+              <w:ind w:left="40"/>
+              <w:rPr>
+                <w:sz w:val="20"/>
+                <w:szCs w:val="20"/>
+              </w:rPr>
+            </w:pPr>
+            <w:r>
+              <w:rPr>
+                <w:sz w:val="20"/>
+                <w:szCs w:val="20"/>
+              </w:rPr>
+              <w:t>2- Por cada DNI se busca en la base de datos si tiene un acta de defunción</w:t>
+            </w:r>
+            <w:r>
+              <w:rPr>
+                <w:sz w:val="20"/>
+                <w:szCs w:val="20"/>
+              </w:rPr>
+              <w:t xml:space="preserve"> asociada</w:t>
+            </w:r>
+          </w:p>
+          <w:p>
+            <w:pPr>
+              <w:ind w:left="40"/>
+              <w:rPr>
+                <w:sz w:val="20"/>
+                <w:szCs w:val="20"/>
+              </w:rPr>
+            </w:pPr>
+            <w:r>
+              <w:rPr>
+                <w:sz w:val="20"/>
+                <w:szCs w:val="20"/>
+              </w:rPr>
+              <w:t xml:space="preserve">     </w:t>
+            </w:r>
+            <w:r>
+              <w:rPr>
+                <w:sz w:val="20"/>
+                <w:szCs w:val="20"/>
+              </w:rPr>
+              <w:t xml:space="preserve">2.1- Si tiene acta de defunción asociada, agrega el DNI a un </w:t>
+            </w:r>
+            <w:proofErr w:type="spellStart"/>
+            <w:r>
+              <w:rPr>
+                <w:sz w:val="20"/>
+                <w:szCs w:val="20"/>
+              </w:rPr>
+              <w:t>listadoDNIFallecidos</w:t>
+            </w:r>
+            <w:proofErr w:type="spellEnd"/>
           </w:p>
         </w:tc>
       </w:tr>
@@ -1055,8 +1270,17 @@
                 <w:sz w:val="20"/>
                 <w:szCs w:val="20"/>
               </w:rPr>
-              <w:t>2- Devuelve un listado de los DNI que están fallecidos.</w:t>
-            </w:r>
+              <w:t xml:space="preserve">2- Devuelve </w:t>
+            </w:r>
+            <w:proofErr w:type="spellStart"/>
+            <w:r>
+              <w:rPr>
+                <w:sz w:val="20"/>
+                <w:szCs w:val="20"/>
+              </w:rPr>
+              <w:t>listadoDNIFallecidos</w:t>
+            </w:r>
+            <w:proofErr w:type="spellEnd"/>
           </w:p>
         </w:tc>
       </w:tr>
@@ -1092,7 +1316,15 @@
                 <w:sz w:val="18"/>
                 <w:szCs w:val="18"/>
               </w:rPr>
-              <w:t xml:space="preserve">3- Por cada DNI recibido el sistema cambia el </w:t>
+              <w:t>3- Por cada DNI recibido</w:t>
+            </w:r>
+            <w:r>
+              <w:rPr>
+                <w:sz w:val="18"/>
+                <w:szCs w:val="18"/>
+              </w:rPr>
+              <w:br/>
+              <w:t xml:space="preserve">    3.1 - Busca usuario con </w:t>
             </w:r>
             <w:proofErr w:type="spellStart"/>
             <w:r>
@@ -1100,6 +1332,139 @@
                 <w:sz w:val="18"/>
                 <w:szCs w:val="18"/>
               </w:rPr>
+              <w:t>usuarioDNI</w:t>
+            </w:r>
+            <w:proofErr w:type="spellEnd"/>
+            <w:r>
+              <w:rPr>
+                <w:sz w:val="18"/>
+                <w:szCs w:val="18"/>
+              </w:rPr>
+              <w:t xml:space="preserve"> = </w:t>
+            </w:r>
+            <w:proofErr w:type="spellStart"/>
+            <w:r>
+              <w:rPr>
+                <w:sz w:val="18"/>
+                <w:szCs w:val="18"/>
+              </w:rPr>
+              <w:t>DNIRecibido</w:t>
+            </w:r>
+            <w:proofErr w:type="spellEnd"/>
+            <w:r>
+              <w:rPr>
+                <w:sz w:val="18"/>
+                <w:szCs w:val="18"/>
+              </w:rPr>
+              <w:br/>
+              <w:t xml:space="preserve">    3.4 -</w:t>
+            </w:r>
+            <w:r>
+              <w:rPr>
+                <w:sz w:val="18"/>
+                <w:szCs w:val="18"/>
+              </w:rPr>
+              <w:t xml:space="preserve"> </w:t>
+            </w:r>
+            <w:r>
+              <w:rPr>
+                <w:sz w:val="18"/>
+                <w:szCs w:val="18"/>
+              </w:rPr>
+              <w:t xml:space="preserve">Asocia Usuario con una </w:t>
+            </w:r>
+            <w:proofErr w:type="spellStart"/>
+            <w:r>
+              <w:rPr>
+                <w:sz w:val="18"/>
+                <w:szCs w:val="18"/>
+              </w:rPr>
+              <w:t>isntancia</w:t>
+            </w:r>
+            <w:proofErr w:type="spellEnd"/>
+            <w:r>
+              <w:rPr>
+                <w:sz w:val="18"/>
+                <w:szCs w:val="18"/>
+              </w:rPr>
+              <w:t xml:space="preserve"> de </w:t>
+            </w:r>
+            <w:proofErr w:type="spellStart"/>
+            <w:r>
+              <w:rPr>
+                <w:sz w:val="18"/>
+                <w:szCs w:val="18"/>
+              </w:rPr>
+              <w:t>EstadoUsuario</w:t>
+            </w:r>
+            <w:proofErr w:type="spellEnd"/>
+            <w:r>
+              <w:rPr>
+                <w:sz w:val="18"/>
+                <w:szCs w:val="18"/>
+              </w:rPr>
+              <w:t xml:space="preserve"> con </w:t>
+            </w:r>
+            <w:proofErr w:type="spellStart"/>
+            <w:r>
+              <w:rPr>
+                <w:sz w:val="18"/>
+                <w:szCs w:val="18"/>
+              </w:rPr>
+              <w:t>fechaEstadoUsuario</w:t>
+            </w:r>
+            <w:proofErr w:type="spellEnd"/>
+            <w:r>
+              <w:rPr>
+                <w:sz w:val="18"/>
+                <w:szCs w:val="18"/>
+              </w:rPr>
+              <w:t xml:space="preserve"> = fecha actual</w:t>
+            </w:r>
+            <w:r>
+              <w:rPr>
+                <w:sz w:val="18"/>
+                <w:szCs w:val="18"/>
+              </w:rPr>
+              <w:br/>
+              <w:t xml:space="preserve">    3.5</w:t>
+            </w:r>
+            <w:r>
+              <w:rPr>
+                <w:sz w:val="18"/>
+                <w:szCs w:val="18"/>
+              </w:rPr>
+              <w:t xml:space="preserve"> </w:t>
+            </w:r>
+            <w:r>
+              <w:rPr>
+                <w:sz w:val="18"/>
+                <w:szCs w:val="18"/>
+              </w:rPr>
+              <w:t xml:space="preserve">– Asocia </w:t>
+            </w:r>
+            <w:proofErr w:type="spellStart"/>
+            <w:r>
+              <w:rPr>
+                <w:sz w:val="18"/>
+                <w:szCs w:val="18"/>
+              </w:rPr>
+              <w:t>EstadoUsuario</w:t>
+            </w:r>
+            <w:proofErr w:type="spellEnd"/>
+            <w:r>
+              <w:rPr>
+                <w:sz w:val="18"/>
+                <w:szCs w:val="18"/>
+              </w:rPr>
+              <w:t xml:space="preserve"> con instancia de </w:t>
+            </w:r>
+            <w:proofErr w:type="spellStart"/>
+            <w:r>
+              <w:rPr>
+                <w:sz w:val="18"/>
+                <w:szCs w:val="18"/>
+              </w:rPr>
               <w:t>UsuarioEstado</w:t>
             </w:r>
             <w:proofErr w:type="spellEnd"/>
@@ -1108,7 +1473,7 @@
                 <w:sz w:val="18"/>
                 <w:szCs w:val="18"/>
               </w:rPr>
-              <w:t xml:space="preserve"> = “inhabilitado” y la </w:t>
+              <w:t xml:space="preserve"> con </w:t>
             </w:r>
             <w:proofErr w:type="spellStart"/>
             <w:r>
@@ -1116,7 +1481,7 @@
                 <w:sz w:val="18"/>
                 <w:szCs w:val="18"/>
               </w:rPr>
-              <w:t>fechaEstadoUsuario</w:t>
+              <w:t>nombreUsarioEstado</w:t>
             </w:r>
             <w:proofErr w:type="spellEnd"/>
             <w:r>
@@ -1124,7 +1489,16 @@
                 <w:sz w:val="18"/>
                 <w:szCs w:val="18"/>
               </w:rPr>
-              <w:t xml:space="preserve"> = “actual”. </w:t>
+              <w:t xml:space="preserve"> = Inhabilitado</w:t>
+            </w:r>
+            <w:bookmarkStart w:id="0" w:name="_GoBack"/>
+            <w:bookmarkEnd w:id="0"/>
+            <w:r>
+              <w:rPr>
+                <w:sz w:val="18"/>
+                <w:szCs w:val="18"/>
+              </w:rPr>
+              <w:t xml:space="preserve">. </w:t>
             </w:r>
           </w:p>
         </w:tc>
@@ -1232,10 +1606,7 @@
         </w:tc>
       </w:tr>
     </w:tbl>
-    <w:p>
-      <w:bookmarkStart w:id="0" w:name="_GoBack"/>
-      <w:bookmarkEnd w:id="0"/>
-    </w:p>
+    <w:p/>
     <w:p/>
     <w:p/>
     <w:sectPr>
@@ -1884,6 +2255,12 @@
     <w:tblPr>
       <w:tblStyleRowBandSize w:val="1"/>
       <w:tblStyleColBandSize w:val="1"/>
+      <w:tblCellMar>
+        <w:top w:w="0" w:type="dxa"/>
+        <w:left w:w="0" w:type="dxa"/>
+        <w:bottom w:w="0" w:type="dxa"/>
+        <w:right w:w="0" w:type="dxa"/>
+      </w:tblCellMar>
     </w:tblPr>
   </w:style>
   <w:style w:type="character" w:styleId="Hipervnculo">
@@ -2242,6 +2619,12 @@
     <w:tblPr>
       <w:tblStyleRowBandSize w:val="1"/>
       <w:tblStyleColBandSize w:val="1"/>
+      <w:tblCellMar>
+        <w:top w:w="0" w:type="dxa"/>
+        <w:left w:w="0" w:type="dxa"/>
+        <w:bottom w:w="0" w:type="dxa"/>
+        <w:right w:w="0" w:type="dxa"/>
+      </w:tblCellMar>
     </w:tblPr>
   </w:style>
   <w:style w:type="character" w:styleId="Hipervnculo">

</xml_diff>